<commit_message>
fix report for first lab
</commit_message>
<xml_diff>
--- a/SoftwareTesting/1/Report.docx
+++ b/SoftwareTesting/1/Report.docx
@@ -597,24 +597,40 @@
     <w:p>
       <w:pPr>
         <w:rPr>
+          <w:b/>
+          <w:bCs/>
+        </w:rPr>
+      </w:pPr>
+      <w:r>
+        <w:rPr>
           <w:rFonts w:eastAsia="Times New Roman" w:cs="Times New Roman"/>
           <w:bCs/>
           <w:color w:val="000000"/>
-          <w:kern w:val="1"/>
           <w:szCs w:val="28"/>
-          <w:lang w:eastAsia="zh-CN" w:bidi="hi-IN"/>
-        </w:rPr>
-      </w:pPr>
-      <w:r>
-        <w:rPr>
-          <w:rFonts w:eastAsia="Times New Roman" w:cs="Times New Roman"/>
-          <w:bCs/>
-          <w:color w:val="000000"/>
-          <w:szCs w:val="28"/>
+        </w:rPr>
+        <w:br w:type="page"/>
+      </w:r>
+      <w:r>
+        <w:rPr>
+          <w:b/>
+          <w:bCs/>
         </w:rPr>
         <w:lastRenderedPageBreak/>
-        <w:br w:type="page"/>
-      </w:r>
+        <w:t>Цель работы</w:t>
+      </w:r>
+    </w:p>
+    <w:p>
+      <w:pPr>
+        <w:ind w:firstLine="540"/>
+      </w:pPr>
+      <w:r>
+        <w:t>Исследовать способы анализа областей эквивалентности входных данных для тестирования программного обеспечения. Приобрести практические навыки составления построения тестовых последовательностей.</w:t>
+      </w:r>
+    </w:p>
+    <w:p>
+      <w:pPr>
+        <w:ind w:firstLine="540"/>
+      </w:pPr>
     </w:p>
     <w:p>
       <w:pPr>
@@ -633,8 +649,23 @@
           <w:b/>
           <w:bCs/>
         </w:rPr>
-        <w:lastRenderedPageBreak/>
-        <w:t>Цель работы</w:t>
+        <w:t>Вариант задания</w:t>
+      </w:r>
+    </w:p>
+    <w:p>
+      <w:pPr>
+        <w:ind w:left="540"/>
+        <w:rPr>
+          <w:b/>
+          <w:bCs/>
+        </w:rPr>
+      </w:pPr>
+      <w:r>
+        <w:rPr>
+          <w:b/>
+          <w:bCs/>
+        </w:rPr>
+        <w:t>Вариант 22</w:t>
       </w:r>
     </w:p>
     <w:p>
@@ -642,19 +673,26 @@
         <w:ind w:firstLine="540"/>
       </w:pPr>
       <w:r>
-        <w:t>Исследовать способы анализа областей эквивалентности входных данных</w:t>
-      </w:r>
-      <w:r>
-        <w:t xml:space="preserve"> </w:t>
-      </w:r>
-      <w:r>
-        <w:t>для тестирования программного обеспечения. Приобрести практические</w:t>
-      </w:r>
-      <w:r>
-        <w:t xml:space="preserve"> </w:t>
-      </w:r>
-      <w:r>
-        <w:t>навыки составления построения тестовых последовательностей.</w:t>
+        <w:t>1</w:t>
+      </w:r>
+      <w:r>
+        <w:t>.2.1 Дана квадратная матрица 3х3. Определить является ли заданная матрица положительно определенной.</w:t>
+      </w:r>
+    </w:p>
+    <w:p>
+      <w:pPr>
+        <w:ind w:firstLine="540"/>
+      </w:pPr>
+      <w:r>
+        <w:t>1.2.2 Дана строка. Преобразовать строку: если нет символа #, то оставить ее без изменения, иначе заменить каждый символ, встречающийся после первого вхождения символа # на символ @.</w:t>
+      </w:r>
+    </w:p>
+    <w:p>
+      <w:pPr>
+        <w:ind w:firstLine="540"/>
+      </w:pPr>
+      <w:r>
+        <w:t>1.2.3 Программа, которая находит минимальную длину строки текстового файла и печатает эту строку.</w:t>
       </w:r>
     </w:p>
     <w:p>
@@ -679,107 +717,6 @@
           <w:b/>
           <w:bCs/>
         </w:rPr>
-        <w:t>Вариант задания</w:t>
-      </w:r>
-    </w:p>
-    <w:p>
-      <w:pPr>
-        <w:ind w:left="540"/>
-        <w:rPr>
-          <w:b/>
-          <w:bCs/>
-        </w:rPr>
-      </w:pPr>
-      <w:r>
-        <w:rPr>
-          <w:b/>
-          <w:bCs/>
-        </w:rPr>
-        <w:t>Вариант 22</w:t>
-      </w:r>
-    </w:p>
-    <w:p>
-      <w:pPr>
-        <w:ind w:firstLine="540"/>
-      </w:pPr>
-      <w:r>
-        <w:t>1</w:t>
-      </w:r>
-      <w:r>
-        <w:t>.2.</w:t>
-      </w:r>
-      <w:r>
-        <w:t>1 Дана квадратная матрица 3х3. Определить является ли</w:t>
-      </w:r>
-      <w:r>
-        <w:t xml:space="preserve"> </w:t>
-      </w:r>
-      <w:r>
-        <w:t>заданная матрица положительно определенной.</w:t>
-      </w:r>
-    </w:p>
-    <w:p>
-      <w:pPr>
-        <w:ind w:firstLine="540"/>
-      </w:pPr>
-      <w:r>
-        <w:t>1.2.</w:t>
-      </w:r>
-      <w:r>
-        <w:t>2 Дана строка. Преобразовать строку: если нет символа #, то</w:t>
-      </w:r>
-      <w:r>
-        <w:t xml:space="preserve"> </w:t>
-      </w:r>
-      <w:r>
-        <w:t>оставить ее без изменения, иначе заменить каждый символ, встречающийся</w:t>
-      </w:r>
-      <w:r>
-        <w:t xml:space="preserve"> </w:t>
-      </w:r>
-      <w:r>
-        <w:t>после первого вхождения символа # на символ @.</w:t>
-      </w:r>
-    </w:p>
-    <w:p>
-      <w:pPr>
-        <w:ind w:firstLine="540"/>
-      </w:pPr>
-      <w:r>
-        <w:t>1.2.</w:t>
-      </w:r>
-      <w:r>
-        <w:t>3 Программа, которая находит минимальную длину строки</w:t>
-      </w:r>
-      <w:r>
-        <w:t xml:space="preserve"> </w:t>
-      </w:r>
-      <w:r>
-        <w:t>текстового файла и печатает эту строку.</w:t>
-      </w:r>
-    </w:p>
-    <w:p>
-      <w:pPr>
-        <w:ind w:firstLine="540"/>
-      </w:pPr>
-    </w:p>
-    <w:p>
-      <w:pPr>
-        <w:pStyle w:val="a7"/>
-        <w:numPr>
-          <w:ilvl w:val="1"/>
-          <w:numId w:val="2"/>
-        </w:numPr>
-        <w:rPr>
-          <w:b/>
-          <w:bCs/>
-        </w:rPr>
-      </w:pPr>
-      <w:r>
-        <w:rPr>
-          <w:b/>
-          <w:bCs/>
-        </w:rPr>
         <w:t>Ход работы</w:t>
       </w:r>
     </w:p>
@@ -939,6 +876,7 @@
         <w:t>(</w:t>
       </w:r>
       <w:proofErr w:type="spellStart"/>
+      <w:proofErr w:type="gramStart"/>
       <w:r>
         <w:rPr>
           <w:rFonts w:ascii="Courier New" w:eastAsia="Times New Roman" w:hAnsi="Courier New" w:cs="Courier New"/>
@@ -962,6 +900,7 @@
         </w:rPr>
         <w:t>[</w:t>
       </w:r>
+      <w:proofErr w:type="gramEnd"/>
       <w:r>
         <w:rPr>
           <w:rFonts w:ascii="Courier New" w:eastAsia="Times New Roman" w:hAnsi="Courier New" w:cs="Courier New"/>
@@ -1254,6 +1193,7 @@
         <w:t xml:space="preserve"> </w:t>
       </w:r>
       <w:proofErr w:type="spellStart"/>
+      <w:proofErr w:type="gramStart"/>
       <w:r>
         <w:rPr>
           <w:rFonts w:ascii="Courier New" w:eastAsia="Times New Roman" w:hAnsi="Courier New" w:cs="Courier New"/>
@@ -1277,6 +1217,7 @@
         </w:rPr>
         <w:t>[</w:t>
       </w:r>
+      <w:proofErr w:type="gramEnd"/>
       <w:r>
         <w:rPr>
           <w:rFonts w:ascii="Courier New" w:eastAsia="Times New Roman" w:hAnsi="Courier New" w:cs="Courier New"/>
@@ -1569,6 +1510,7 @@
         <w:t xml:space="preserve"> </w:t>
       </w:r>
       <w:proofErr w:type="spellStart"/>
+      <w:proofErr w:type="gramStart"/>
       <w:r>
         <w:rPr>
           <w:rFonts w:ascii="Courier New" w:eastAsia="Times New Roman" w:hAnsi="Courier New" w:cs="Courier New"/>
@@ -1592,6 +1534,7 @@
         </w:rPr>
         <w:t>[</w:t>
       </w:r>
+      <w:proofErr w:type="gramEnd"/>
       <w:r>
         <w:rPr>
           <w:rFonts w:ascii="Courier New" w:eastAsia="Times New Roman" w:hAnsi="Courier New" w:cs="Courier New"/>
@@ -1906,6 +1849,7 @@
         <w:t xml:space="preserve">                   </w:t>
       </w:r>
       <w:proofErr w:type="spellStart"/>
+      <w:proofErr w:type="gramStart"/>
       <w:r>
         <w:rPr>
           <w:rFonts w:ascii="Courier New" w:eastAsia="Times New Roman" w:hAnsi="Courier New" w:cs="Courier New"/>
@@ -1929,6 +1873,7 @@
         </w:rPr>
         <w:t>[</w:t>
       </w:r>
+      <w:proofErr w:type="gramEnd"/>
       <w:r>
         <w:rPr>
           <w:rFonts w:ascii="Courier New" w:eastAsia="Times New Roman" w:hAnsi="Courier New" w:cs="Courier New"/>
@@ -2221,6 +2166,7 @@
         <w:t xml:space="preserve"> </w:t>
       </w:r>
       <w:proofErr w:type="spellStart"/>
+      <w:proofErr w:type="gramStart"/>
       <w:r>
         <w:rPr>
           <w:rFonts w:ascii="Courier New" w:eastAsia="Times New Roman" w:hAnsi="Courier New" w:cs="Courier New"/>
@@ -2244,6 +2190,7 @@
         </w:rPr>
         <w:t>[</w:t>
       </w:r>
+      <w:proofErr w:type="gramEnd"/>
       <w:r>
         <w:rPr>
           <w:rFonts w:ascii="Courier New" w:eastAsia="Times New Roman" w:hAnsi="Courier New" w:cs="Courier New"/>
@@ -2500,7 +2447,7 @@
           <w:color w:val="000000"/>
           <w:sz w:val="20"/>
           <w:szCs w:val="20"/>
-          <w:lang w:val="en-US" w:eastAsia="ru-RU"/>
+          <w:lang w:eastAsia="ru-RU"/>
         </w:rPr>
       </w:pPr>
       <w:r>
@@ -2521,7 +2468,7 @@
           <w:color w:val="000080"/>
           <w:sz w:val="20"/>
           <w:szCs w:val="20"/>
-          <w:lang w:val="en-US" w:eastAsia="ru-RU"/>
+          <w:lang w:eastAsia="ru-RU"/>
         </w:rPr>
         <w:t>+</w:t>
       </w:r>
@@ -2531,11 +2478,12 @@
           <w:color w:val="000000"/>
           <w:sz w:val="20"/>
           <w:szCs w:val="20"/>
-          <w:lang w:val="en-US" w:eastAsia="ru-RU"/>
+          <w:lang w:eastAsia="ru-RU"/>
         </w:rPr>
         <w:t xml:space="preserve"> </w:t>
       </w:r>
       <w:proofErr w:type="spellStart"/>
+      <w:proofErr w:type="gramStart"/>
       <w:r>
         <w:rPr>
           <w:rFonts w:ascii="Courier New" w:eastAsia="Times New Roman" w:hAnsi="Courier New" w:cs="Courier New"/>
@@ -2555,17 +2503,18 @@
           <w:color w:val="000080"/>
           <w:sz w:val="20"/>
           <w:szCs w:val="20"/>
-          <w:lang w:val="en-US" w:eastAsia="ru-RU"/>
+          <w:lang w:eastAsia="ru-RU"/>
         </w:rPr>
         <w:t>[</w:t>
       </w:r>
+      <w:proofErr w:type="gramEnd"/>
       <w:r>
         <w:rPr>
           <w:rFonts w:ascii="Courier New" w:eastAsia="Times New Roman" w:hAnsi="Courier New" w:cs="Courier New"/>
           <w:color w:val="FF0000"/>
           <w:sz w:val="20"/>
           <w:szCs w:val="20"/>
-          <w:lang w:val="en-US" w:eastAsia="ru-RU"/>
+          <w:lang w:eastAsia="ru-RU"/>
         </w:rPr>
         <w:t>0</w:t>
       </w:r>
@@ -2577,7 +2526,7 @@
           <w:color w:val="000080"/>
           <w:sz w:val="20"/>
           <w:szCs w:val="20"/>
-          <w:lang w:val="en-US" w:eastAsia="ru-RU"/>
+          <w:lang w:eastAsia="ru-RU"/>
         </w:rPr>
         <w:t>][</w:t>
       </w:r>
@@ -2587,7 +2536,7 @@
           <w:color w:val="FF0000"/>
           <w:sz w:val="20"/>
           <w:szCs w:val="20"/>
-          <w:lang w:val="en-US" w:eastAsia="ru-RU"/>
+          <w:lang w:eastAsia="ru-RU"/>
         </w:rPr>
         <w:t>1</w:t>
       </w:r>
@@ -2599,7 +2548,7 @@
           <w:color w:val="000080"/>
           <w:sz w:val="20"/>
           <w:szCs w:val="20"/>
-          <w:lang w:val="en-US" w:eastAsia="ru-RU"/>
+          <w:lang w:eastAsia="ru-RU"/>
         </w:rPr>
         <w:t>]</w:t>
       </w:r>
@@ -2609,7 +2558,7 @@
           <w:color w:val="000000"/>
           <w:sz w:val="20"/>
           <w:szCs w:val="20"/>
-          <w:lang w:val="en-US" w:eastAsia="ru-RU"/>
+          <w:lang w:eastAsia="ru-RU"/>
         </w:rPr>
         <w:t xml:space="preserve"> </w:t>
       </w:r>
@@ -2621,7 +2570,7 @@
           <w:color w:val="000080"/>
           <w:sz w:val="20"/>
           <w:szCs w:val="20"/>
-          <w:lang w:val="en-US" w:eastAsia="ru-RU"/>
+          <w:lang w:eastAsia="ru-RU"/>
         </w:rPr>
         <w:t>*</w:t>
       </w:r>
@@ -2631,7 +2580,7 @@
           <w:color w:val="000000"/>
           <w:sz w:val="20"/>
           <w:szCs w:val="20"/>
-          <w:lang w:val="en-US" w:eastAsia="ru-RU"/>
+          <w:lang w:eastAsia="ru-RU"/>
         </w:rPr>
         <w:t xml:space="preserve"> </w:t>
       </w:r>
@@ -2655,7 +2604,7 @@
           <w:color w:val="000080"/>
           <w:sz w:val="20"/>
           <w:szCs w:val="20"/>
-          <w:lang w:val="en-US" w:eastAsia="ru-RU"/>
+          <w:lang w:eastAsia="ru-RU"/>
         </w:rPr>
         <w:t>[</w:t>
       </w:r>
@@ -2665,7 +2614,7 @@
           <w:color w:val="FF0000"/>
           <w:sz w:val="20"/>
           <w:szCs w:val="20"/>
-          <w:lang w:val="en-US" w:eastAsia="ru-RU"/>
+          <w:lang w:eastAsia="ru-RU"/>
         </w:rPr>
         <w:t>1</w:t>
       </w:r>
@@ -2677,7 +2626,7 @@
           <w:color w:val="000080"/>
           <w:sz w:val="20"/>
           <w:szCs w:val="20"/>
-          <w:lang w:val="en-US" w:eastAsia="ru-RU"/>
+          <w:lang w:eastAsia="ru-RU"/>
         </w:rPr>
         <w:t>][</w:t>
       </w:r>
@@ -2687,7 +2636,7 @@
           <w:color w:val="FF0000"/>
           <w:sz w:val="20"/>
           <w:szCs w:val="20"/>
-          <w:lang w:val="en-US" w:eastAsia="ru-RU"/>
+          <w:lang w:eastAsia="ru-RU"/>
         </w:rPr>
         <w:t>0</w:t>
       </w:r>
@@ -2699,7 +2648,7 @@
           <w:color w:val="000080"/>
           <w:sz w:val="20"/>
           <w:szCs w:val="20"/>
-          <w:lang w:val="en-US" w:eastAsia="ru-RU"/>
+          <w:lang w:eastAsia="ru-RU"/>
         </w:rPr>
         <w:t>]</w:t>
       </w:r>
@@ -2709,7 +2658,7 @@
           <w:color w:val="000000"/>
           <w:sz w:val="20"/>
           <w:szCs w:val="20"/>
-          <w:lang w:val="en-US" w:eastAsia="ru-RU"/>
+          <w:lang w:eastAsia="ru-RU"/>
         </w:rPr>
         <w:t xml:space="preserve"> </w:t>
       </w:r>
@@ -2721,7 +2670,7 @@
           <w:color w:val="000080"/>
           <w:sz w:val="20"/>
           <w:szCs w:val="20"/>
-          <w:lang w:val="en-US" w:eastAsia="ru-RU"/>
+          <w:lang w:eastAsia="ru-RU"/>
         </w:rPr>
         <w:t>*</w:t>
       </w:r>
@@ -2731,7 +2680,7 @@
           <w:color w:val="000000"/>
           <w:sz w:val="20"/>
           <w:szCs w:val="20"/>
-          <w:lang w:val="en-US" w:eastAsia="ru-RU"/>
+          <w:lang w:eastAsia="ru-RU"/>
         </w:rPr>
         <w:t xml:space="preserve"> </w:t>
       </w:r>
@@ -2755,7 +2704,7 @@
           <w:color w:val="000080"/>
           <w:sz w:val="20"/>
           <w:szCs w:val="20"/>
-          <w:lang w:val="en-US" w:eastAsia="ru-RU"/>
+          <w:lang w:eastAsia="ru-RU"/>
         </w:rPr>
         <w:t>[</w:t>
       </w:r>
@@ -2765,7 +2714,7 @@
           <w:color w:val="FF0000"/>
           <w:sz w:val="20"/>
           <w:szCs w:val="20"/>
-          <w:lang w:val="en-US" w:eastAsia="ru-RU"/>
+          <w:lang w:eastAsia="ru-RU"/>
         </w:rPr>
         <w:t>2</w:t>
       </w:r>
@@ -2777,7 +2726,7 @@
           <w:color w:val="000080"/>
           <w:sz w:val="20"/>
           <w:szCs w:val="20"/>
-          <w:lang w:val="en-US" w:eastAsia="ru-RU"/>
+          <w:lang w:eastAsia="ru-RU"/>
         </w:rPr>
         <w:t>][</w:t>
       </w:r>
@@ -2787,7 +2736,7 @@
           <w:color w:val="FF0000"/>
           <w:sz w:val="20"/>
           <w:szCs w:val="20"/>
-          <w:lang w:val="en-US" w:eastAsia="ru-RU"/>
+          <w:lang w:eastAsia="ru-RU"/>
         </w:rPr>
         <w:t>2</w:t>
       </w:r>
@@ -2799,7 +2748,7 @@
           <w:color w:val="000080"/>
           <w:sz w:val="20"/>
           <w:szCs w:val="20"/>
-          <w:lang w:val="en-US" w:eastAsia="ru-RU"/>
+          <w:lang w:eastAsia="ru-RU"/>
         </w:rPr>
         <w:t>])</w:t>
       </w:r>
@@ -2809,7 +2758,7 @@
           <w:color w:val="000000"/>
           <w:sz w:val="20"/>
           <w:szCs w:val="20"/>
-          <w:lang w:val="en-US" w:eastAsia="ru-RU"/>
+          <w:lang w:eastAsia="ru-RU"/>
         </w:rPr>
         <w:t xml:space="preserve"> </w:t>
       </w:r>
@@ -2821,7 +2770,7 @@
           <w:color w:val="000080"/>
           <w:sz w:val="20"/>
           <w:szCs w:val="20"/>
-          <w:lang w:val="en-US" w:eastAsia="ru-RU"/>
+          <w:lang w:eastAsia="ru-RU"/>
         </w:rPr>
         <w:t>&gt;=</w:t>
       </w:r>
@@ -2831,7 +2780,7 @@
           <w:color w:val="000000"/>
           <w:sz w:val="20"/>
           <w:szCs w:val="20"/>
-          <w:lang w:val="en-US" w:eastAsia="ru-RU"/>
+          <w:lang w:eastAsia="ru-RU"/>
         </w:rPr>
         <w:t xml:space="preserve"> </w:t>
       </w:r>
@@ -2841,7 +2790,7 @@
           <w:color w:val="FF0000"/>
           <w:sz w:val="20"/>
           <w:szCs w:val="20"/>
-          <w:lang w:val="en-US" w:eastAsia="ru-RU"/>
+          <w:lang w:eastAsia="ru-RU"/>
         </w:rPr>
         <w:t>0</w:t>
       </w:r>
@@ -2857,7 +2806,7 @@
           <w:color w:val="000000"/>
           <w:sz w:val="20"/>
           <w:szCs w:val="20"/>
-          <w:lang w:val="en-US" w:eastAsia="ru-RU"/>
+          <w:lang w:eastAsia="ru-RU"/>
         </w:rPr>
       </w:pPr>
     </w:p>
@@ -2872,7 +2821,7 @@
           <w:color w:val="000000"/>
           <w:sz w:val="20"/>
           <w:szCs w:val="20"/>
-          <w:lang w:val="en-US" w:eastAsia="ru-RU"/>
+          <w:lang w:eastAsia="ru-RU"/>
         </w:rPr>
       </w:pPr>
     </w:p>
@@ -2881,15 +2830,9 @@
         <w:ind w:left="540"/>
       </w:pPr>
       <w:r>
-        <w:t>1.3.</w:t>
-      </w:r>
-      <w:r>
-        <w:t>1.</w:t>
-      </w:r>
-      <w:r>
-        <w:rPr>
-          <w:lang w:val="en-US"/>
-        </w:rPr>
+        <w:t>1.3.1.</w:t>
+      </w:r>
+      <w:r>
         <w:t>1</w:t>
       </w:r>
       <w:r>
@@ -3035,6 +2978,7 @@
         <w:t>(</w:t>
       </w:r>
       <w:proofErr w:type="spellStart"/>
+      <w:proofErr w:type="gramStart"/>
       <w:r>
         <w:rPr>
           <w:rFonts w:ascii="Courier New" w:eastAsia="Times New Roman" w:hAnsi="Courier New" w:cs="Courier New"/>
@@ -3068,6 +3012,7 @@
         <w:t>TestCase</w:t>
       </w:r>
       <w:proofErr w:type="spellEnd"/>
+      <w:proofErr w:type="gramEnd"/>
       <w:r>
         <w:rPr>
           <w:rFonts w:ascii="Courier New" w:eastAsia="Times New Roman" w:hAnsi="Courier New" w:cs="Courier New"/>
@@ -3705,7 +3650,18 @@
           <w:szCs w:val="20"/>
           <w:lang w:val="en-US" w:eastAsia="ru-RU"/>
         </w:rPr>
-        <w:t xml:space="preserve"> main</w:t>
+        <w:t xml:space="preserve"> </w:t>
+      </w:r>
+      <w:proofErr w:type="gramStart"/>
+      <w:r>
+        <w:rPr>
+          <w:rFonts w:ascii="Courier New" w:eastAsia="Times New Roman" w:hAnsi="Courier New" w:cs="Courier New"/>
+          <w:color w:val="000000"/>
+          <w:sz w:val="20"/>
+          <w:szCs w:val="20"/>
+          <w:lang w:val="en-US" w:eastAsia="ru-RU"/>
+        </w:rPr>
+        <w:t>main</w:t>
       </w:r>
       <w:r>
         <w:rPr>
@@ -3727,7 +3683,18 @@
           <w:szCs w:val="20"/>
           <w:lang w:val="en-US" w:eastAsia="ru-RU"/>
         </w:rPr>
-        <w:t>PositiveD_3x3</w:t>
+        <w:t>PositiveD</w:t>
+      </w:r>
+      <w:proofErr w:type="gramEnd"/>
+      <w:r>
+        <w:rPr>
+          <w:rFonts w:ascii="Courier New" w:eastAsia="Times New Roman" w:hAnsi="Courier New" w:cs="Courier New"/>
+          <w:color w:val="000000"/>
+          <w:sz w:val="20"/>
+          <w:szCs w:val="20"/>
+          <w:lang w:val="en-US" w:eastAsia="ru-RU"/>
+        </w:rPr>
+        <w:t>_3x3</w:t>
       </w:r>
       <w:r>
         <w:rPr>
@@ -3806,6 +3773,7 @@
         <w:t xml:space="preserve">        </w:t>
       </w:r>
       <w:proofErr w:type="spellStart"/>
+      <w:proofErr w:type="gramStart"/>
       <w:r>
         <w:rPr>
           <w:rFonts w:ascii="Courier New" w:eastAsia="Times New Roman" w:hAnsi="Courier New" w:cs="Courier New"/>
@@ -3839,6 +3807,7 @@
         <w:t>assertEqual</w:t>
       </w:r>
       <w:proofErr w:type="spellEnd"/>
+      <w:proofErr w:type="gramEnd"/>
       <w:r>
         <w:rPr>
           <w:rFonts w:ascii="Courier New" w:eastAsia="Times New Roman" w:hAnsi="Courier New" w:cs="Courier New"/>
@@ -4656,7 +4625,18 @@
           <w:szCs w:val="20"/>
           <w:lang w:val="en-US" w:eastAsia="ru-RU"/>
         </w:rPr>
-        <w:t xml:space="preserve"> main</w:t>
+        <w:t xml:space="preserve"> </w:t>
+      </w:r>
+      <w:proofErr w:type="gramStart"/>
+      <w:r>
+        <w:rPr>
+          <w:rFonts w:ascii="Courier New" w:eastAsia="Times New Roman" w:hAnsi="Courier New" w:cs="Courier New"/>
+          <w:color w:val="000000"/>
+          <w:sz w:val="20"/>
+          <w:szCs w:val="20"/>
+          <w:lang w:val="en-US" w:eastAsia="ru-RU"/>
+        </w:rPr>
+        <w:t>main</w:t>
       </w:r>
       <w:r>
         <w:rPr>
@@ -4678,7 +4658,18 @@
           <w:szCs w:val="20"/>
           <w:lang w:val="en-US" w:eastAsia="ru-RU"/>
         </w:rPr>
-        <w:t>PositiveD_3x3</w:t>
+        <w:t>PositiveD</w:t>
+      </w:r>
+      <w:proofErr w:type="gramEnd"/>
+      <w:r>
+        <w:rPr>
+          <w:rFonts w:ascii="Courier New" w:eastAsia="Times New Roman" w:hAnsi="Courier New" w:cs="Courier New"/>
+          <w:color w:val="000000"/>
+          <w:sz w:val="20"/>
+          <w:szCs w:val="20"/>
+          <w:lang w:val="en-US" w:eastAsia="ru-RU"/>
+        </w:rPr>
+        <w:t>_3x3</w:t>
       </w:r>
       <w:r>
         <w:rPr>
@@ -4757,6 +4748,7 @@
         <w:t xml:space="preserve">        </w:t>
       </w:r>
       <w:proofErr w:type="spellStart"/>
+      <w:proofErr w:type="gramStart"/>
       <w:r>
         <w:rPr>
           <w:rFonts w:ascii="Courier New" w:eastAsia="Times New Roman" w:hAnsi="Courier New" w:cs="Courier New"/>
@@ -4790,6 +4782,7 @@
         <w:t>assertEqual</w:t>
       </w:r>
       <w:proofErr w:type="spellEnd"/>
+      <w:proofErr w:type="gramEnd"/>
       <w:r>
         <w:rPr>
           <w:rFonts w:ascii="Courier New" w:eastAsia="Times New Roman" w:hAnsi="Courier New" w:cs="Courier New"/>
@@ -5607,7 +5600,18 @@
           <w:szCs w:val="20"/>
           <w:lang w:val="en-US" w:eastAsia="ru-RU"/>
         </w:rPr>
-        <w:t xml:space="preserve"> main</w:t>
+        <w:t xml:space="preserve"> </w:t>
+      </w:r>
+      <w:proofErr w:type="gramStart"/>
+      <w:r>
+        <w:rPr>
+          <w:rFonts w:ascii="Courier New" w:eastAsia="Times New Roman" w:hAnsi="Courier New" w:cs="Courier New"/>
+          <w:color w:val="000000"/>
+          <w:sz w:val="20"/>
+          <w:szCs w:val="20"/>
+          <w:lang w:val="en-US" w:eastAsia="ru-RU"/>
+        </w:rPr>
+        <w:t>main</w:t>
       </w:r>
       <w:r>
         <w:rPr>
@@ -5629,7 +5633,18 @@
           <w:szCs w:val="20"/>
           <w:lang w:val="en-US" w:eastAsia="ru-RU"/>
         </w:rPr>
-        <w:t>PositiveD_3x3</w:t>
+        <w:t>PositiveD</w:t>
+      </w:r>
+      <w:proofErr w:type="gramEnd"/>
+      <w:r>
+        <w:rPr>
+          <w:rFonts w:ascii="Courier New" w:eastAsia="Times New Roman" w:hAnsi="Courier New" w:cs="Courier New"/>
+          <w:color w:val="000000"/>
+          <w:sz w:val="20"/>
+          <w:szCs w:val="20"/>
+          <w:lang w:val="en-US" w:eastAsia="ru-RU"/>
+        </w:rPr>
+        <w:t>_3x3</w:t>
       </w:r>
       <w:r>
         <w:rPr>
@@ -5708,6 +5723,7 @@
         <w:t xml:space="preserve">        </w:t>
       </w:r>
       <w:proofErr w:type="spellStart"/>
+      <w:proofErr w:type="gramStart"/>
       <w:r>
         <w:rPr>
           <w:rFonts w:ascii="Courier New" w:eastAsia="Times New Roman" w:hAnsi="Courier New" w:cs="Courier New"/>
@@ -5741,6 +5757,7 @@
         <w:t>assertEqual</w:t>
       </w:r>
       <w:proofErr w:type="spellEnd"/>
+      <w:proofErr w:type="gramEnd"/>
       <w:r>
         <w:rPr>
           <w:rFonts w:ascii="Courier New" w:eastAsia="Times New Roman" w:hAnsi="Courier New" w:cs="Courier New"/>
@@ -6618,7 +6635,18 @@
           <w:szCs w:val="20"/>
           <w:lang w:val="en-US" w:eastAsia="ru-RU"/>
         </w:rPr>
-        <w:t xml:space="preserve"> main</w:t>
+        <w:t xml:space="preserve"> </w:t>
+      </w:r>
+      <w:proofErr w:type="gramStart"/>
+      <w:r>
+        <w:rPr>
+          <w:rFonts w:ascii="Courier New" w:eastAsia="Times New Roman" w:hAnsi="Courier New" w:cs="Courier New"/>
+          <w:color w:val="000000"/>
+          <w:sz w:val="20"/>
+          <w:szCs w:val="20"/>
+          <w:lang w:val="en-US" w:eastAsia="ru-RU"/>
+        </w:rPr>
+        <w:t>main</w:t>
       </w:r>
       <w:r>
         <w:rPr>
@@ -6640,7 +6668,18 @@
           <w:szCs w:val="20"/>
           <w:lang w:val="en-US" w:eastAsia="ru-RU"/>
         </w:rPr>
-        <w:t>PositiveD_3x3</w:t>
+        <w:t>PositiveD</w:t>
+      </w:r>
+      <w:proofErr w:type="gramEnd"/>
+      <w:r>
+        <w:rPr>
+          <w:rFonts w:ascii="Courier New" w:eastAsia="Times New Roman" w:hAnsi="Courier New" w:cs="Courier New"/>
+          <w:color w:val="000000"/>
+          <w:sz w:val="20"/>
+          <w:szCs w:val="20"/>
+          <w:lang w:val="en-US" w:eastAsia="ru-RU"/>
+        </w:rPr>
+        <w:t>_3x3</w:t>
       </w:r>
       <w:r>
         <w:rPr>
@@ -6719,6 +6758,7 @@
         <w:t xml:space="preserve">        </w:t>
       </w:r>
       <w:proofErr w:type="spellStart"/>
+      <w:proofErr w:type="gramStart"/>
       <w:r>
         <w:rPr>
           <w:rFonts w:ascii="Courier New" w:eastAsia="Times New Roman" w:hAnsi="Courier New" w:cs="Courier New"/>
@@ -6752,6 +6792,7 @@
         <w:t>assertEqual</w:t>
       </w:r>
       <w:proofErr w:type="spellEnd"/>
+      <w:proofErr w:type="gramEnd"/>
       <w:r>
         <w:rPr>
           <w:rFonts w:ascii="Courier New" w:eastAsia="Times New Roman" w:hAnsi="Courier New" w:cs="Courier New"/>
@@ -6948,10 +6989,7 @@
         <w:t>2</w:t>
       </w:r>
       <w:r>
-        <w:t xml:space="preserve"> Составим программу, выполняющую заданные по варианту задания</w:t>
-      </w:r>
-      <w:r>
-        <w:t xml:space="preserve"> </w:t>
+        <w:t xml:space="preserve"> Составим программу, выполняющую заданные по варианту задания </w:t>
       </w:r>
       <w:r>
         <w:t>1.2.2</w:t>
@@ -7158,6 +7196,7 @@
         <w:t xml:space="preserve"> </w:t>
       </w:r>
       <w:proofErr w:type="spellStart"/>
+      <w:proofErr w:type="gramStart"/>
       <w:r>
         <w:rPr>
           <w:rFonts w:ascii="Courier New" w:eastAsia="Times New Roman" w:hAnsi="Courier New" w:cs="Courier New"/>
@@ -7191,6 +7230,7 @@
         <w:t>index</w:t>
       </w:r>
       <w:proofErr w:type="spellEnd"/>
+      <w:proofErr w:type="gramEnd"/>
       <w:r>
         <w:rPr>
           <w:rFonts w:ascii="Courier New" w:eastAsia="Times New Roman" w:hAnsi="Courier New" w:cs="Courier New"/>
@@ -7615,6 +7655,7 @@
         </w:rPr>
         <w:t>[</w:t>
       </w:r>
+      <w:proofErr w:type="gramStart"/>
       <w:r>
         <w:rPr>
           <w:rFonts w:ascii="Courier New" w:eastAsia="Times New Roman" w:hAnsi="Courier New" w:cs="Courier New"/>
@@ -7645,7 +7686,18 @@
           <w:szCs w:val="20"/>
           <w:lang w:val="en-US" w:eastAsia="ru-RU"/>
         </w:rPr>
-        <w:t>first_in</w:t>
+        <w:t>first</w:t>
+      </w:r>
+      <w:proofErr w:type="gramEnd"/>
+      <w:r>
+        <w:rPr>
+          <w:rFonts w:ascii="Courier New" w:eastAsia="Times New Roman" w:hAnsi="Courier New" w:cs="Courier New"/>
+          <w:color w:val="000000"/>
+          <w:sz w:val="20"/>
+          <w:szCs w:val="20"/>
+          <w:lang w:val="en-US" w:eastAsia="ru-RU"/>
+        </w:rPr>
+        <w:t>_in</w:t>
       </w:r>
       <w:r>
         <w:rPr>
@@ -7934,7 +7986,7 @@
           <w:color w:val="000000"/>
           <w:sz w:val="20"/>
           <w:szCs w:val="20"/>
-          <w:lang w:val="en-US" w:eastAsia="ru-RU"/>
+          <w:lang w:eastAsia="ru-RU"/>
         </w:rPr>
       </w:pPr>
     </w:p>
@@ -7948,18 +8000,12 @@
         <w:t>1.3.</w:t>
       </w:r>
       <w:r>
-        <w:rPr>
-          <w:lang w:val="en-US"/>
-        </w:rPr>
         <w:t>2</w:t>
       </w:r>
       <w:r>
         <w:t>.</w:t>
       </w:r>
       <w:r>
-        <w:rPr>
-          <w:lang w:val="en-US"/>
-        </w:rPr>
         <w:t>1</w:t>
       </w:r>
       <w:r>
@@ -8236,6 +8282,7 @@
         <w:t>(</w:t>
       </w:r>
       <w:proofErr w:type="spellStart"/>
+      <w:proofErr w:type="gramStart"/>
       <w:r>
         <w:rPr>
           <w:rFonts w:ascii="Courier New" w:eastAsia="Times New Roman" w:hAnsi="Courier New" w:cs="Courier New"/>
@@ -8269,6 +8316,7 @@
         <w:t>TestCase</w:t>
       </w:r>
       <w:proofErr w:type="spellEnd"/>
+      <w:proofErr w:type="gramEnd"/>
       <w:r>
         <w:rPr>
           <w:rFonts w:ascii="Courier New" w:eastAsia="Times New Roman" w:hAnsi="Courier New" w:cs="Courier New"/>
@@ -8551,6 +8599,7 @@
         <w:t xml:space="preserve"> </w:t>
       </w:r>
       <w:proofErr w:type="spellStart"/>
+      <w:proofErr w:type="gramStart"/>
       <w:r>
         <w:rPr>
           <w:rFonts w:ascii="Courier New" w:eastAsia="Times New Roman" w:hAnsi="Courier New" w:cs="Courier New"/>
@@ -8584,6 +8633,7 @@
         <w:t>ReplaceAllAfterDiez</w:t>
       </w:r>
       <w:proofErr w:type="spellEnd"/>
+      <w:proofErr w:type="gramEnd"/>
       <w:r>
         <w:rPr>
           <w:rFonts w:ascii="Courier New" w:eastAsia="Times New Roman" w:hAnsi="Courier New" w:cs="Courier New"/>
@@ -8659,6 +8709,7 @@
         <w:t xml:space="preserve">        </w:t>
       </w:r>
       <w:proofErr w:type="spellStart"/>
+      <w:proofErr w:type="gramStart"/>
       <w:r>
         <w:rPr>
           <w:rFonts w:ascii="Courier New" w:eastAsia="Times New Roman" w:hAnsi="Courier New" w:cs="Courier New"/>
@@ -8692,6 +8743,7 @@
         <w:t>assertEqual</w:t>
       </w:r>
       <w:proofErr w:type="spellEnd"/>
+      <w:proofErr w:type="gramEnd"/>
       <w:r>
         <w:rPr>
           <w:rFonts w:ascii="Courier New" w:eastAsia="Times New Roman" w:hAnsi="Courier New" w:cs="Courier New"/>
@@ -9154,6 +9206,7 @@
         <w:t xml:space="preserve"> </w:t>
       </w:r>
       <w:proofErr w:type="spellStart"/>
+      <w:proofErr w:type="gramStart"/>
       <w:r>
         <w:rPr>
           <w:rFonts w:ascii="Courier New" w:eastAsia="Times New Roman" w:hAnsi="Courier New" w:cs="Courier New"/>
@@ -9187,6 +9240,7 @@
         <w:t>ReplaceAllAfterDiez</w:t>
       </w:r>
       <w:proofErr w:type="spellEnd"/>
+      <w:proofErr w:type="gramEnd"/>
       <w:r>
         <w:rPr>
           <w:rFonts w:ascii="Courier New" w:eastAsia="Times New Roman" w:hAnsi="Courier New" w:cs="Courier New"/>
@@ -9262,6 +9316,7 @@
         <w:t xml:space="preserve">        </w:t>
       </w:r>
       <w:proofErr w:type="spellStart"/>
+      <w:proofErr w:type="gramStart"/>
       <w:r>
         <w:rPr>
           <w:rFonts w:ascii="Courier New" w:eastAsia="Times New Roman" w:hAnsi="Courier New" w:cs="Courier New"/>
@@ -9295,6 +9350,7 @@
         <w:t>assertEqual</w:t>
       </w:r>
       <w:proofErr w:type="spellEnd"/>
+      <w:proofErr w:type="gramEnd"/>
       <w:r>
         <w:rPr>
           <w:rFonts w:ascii="Courier New" w:eastAsia="Times New Roman" w:hAnsi="Courier New" w:cs="Courier New"/>
@@ -9767,6 +9823,7 @@
         <w:t xml:space="preserve"> </w:t>
       </w:r>
       <w:proofErr w:type="spellStart"/>
+      <w:proofErr w:type="gramStart"/>
       <w:r>
         <w:rPr>
           <w:rFonts w:ascii="Courier New" w:eastAsia="Times New Roman" w:hAnsi="Courier New" w:cs="Courier New"/>
@@ -9800,6 +9857,7 @@
         <w:t>ReplaceAllAfterDiez</w:t>
       </w:r>
       <w:proofErr w:type="spellEnd"/>
+      <w:proofErr w:type="gramEnd"/>
       <w:r>
         <w:rPr>
           <w:rFonts w:ascii="Courier New" w:eastAsia="Times New Roman" w:hAnsi="Courier New" w:cs="Courier New"/>
@@ -9875,6 +9933,7 @@
         <w:t xml:space="preserve">        </w:t>
       </w:r>
       <w:proofErr w:type="spellStart"/>
+      <w:proofErr w:type="gramStart"/>
       <w:r>
         <w:rPr>
           <w:rFonts w:ascii="Courier New" w:eastAsia="Times New Roman" w:hAnsi="Courier New" w:cs="Courier New"/>
@@ -9908,6 +9967,7 @@
         <w:t>assertEqual</w:t>
       </w:r>
       <w:proofErr w:type="spellEnd"/>
+      <w:proofErr w:type="gramEnd"/>
       <w:r>
         <w:rPr>
           <w:rFonts w:ascii="Courier New" w:eastAsia="Times New Roman" w:hAnsi="Courier New" w:cs="Courier New"/>
@@ -10370,6 +10430,7 @@
         <w:t xml:space="preserve"> </w:t>
       </w:r>
       <w:proofErr w:type="spellStart"/>
+      <w:proofErr w:type="gramStart"/>
       <w:r>
         <w:rPr>
           <w:rFonts w:ascii="Courier New" w:eastAsia="Times New Roman" w:hAnsi="Courier New" w:cs="Courier New"/>
@@ -10403,6 +10464,7 @@
         <w:t>ReplaceAllAfterDiez</w:t>
       </w:r>
       <w:proofErr w:type="spellEnd"/>
+      <w:proofErr w:type="gramEnd"/>
       <w:r>
         <w:rPr>
           <w:rFonts w:ascii="Courier New" w:eastAsia="Times New Roman" w:hAnsi="Courier New" w:cs="Courier New"/>
@@ -10464,7 +10526,7 @@
           <w:color w:val="000000"/>
           <w:sz w:val="20"/>
           <w:szCs w:val="20"/>
-          <w:lang w:eastAsia="ru-RU"/>
+          <w:lang w:val="en-US" w:eastAsia="ru-RU"/>
         </w:rPr>
       </w:pPr>
       <w:r>
@@ -10478,13 +10540,14 @@
         <w:t xml:space="preserve">        </w:t>
       </w:r>
       <w:proofErr w:type="spellStart"/>
-      <w:r>
-        <w:rPr>
-          <w:rFonts w:ascii="Courier New" w:eastAsia="Times New Roman" w:hAnsi="Courier New" w:cs="Courier New"/>
-          <w:color w:val="000000"/>
-          <w:sz w:val="20"/>
-          <w:szCs w:val="20"/>
-          <w:lang w:eastAsia="ru-RU"/>
+      <w:proofErr w:type="gramStart"/>
+      <w:r>
+        <w:rPr>
+          <w:rFonts w:ascii="Courier New" w:eastAsia="Times New Roman" w:hAnsi="Courier New" w:cs="Courier New"/>
+          <w:color w:val="000000"/>
+          <w:sz w:val="20"/>
+          <w:szCs w:val="20"/>
+          <w:lang w:val="en-US" w:eastAsia="ru-RU"/>
         </w:rPr>
         <w:t>self</w:t>
       </w:r>
@@ -10496,7 +10559,7 @@
           <w:color w:val="000080"/>
           <w:sz w:val="20"/>
           <w:szCs w:val="20"/>
-          <w:lang w:eastAsia="ru-RU"/>
+          <w:lang w:val="en-US" w:eastAsia="ru-RU"/>
         </w:rPr>
         <w:t>.</w:t>
       </w:r>
@@ -10506,44 +10569,43 @@
           <w:color w:val="000000"/>
           <w:sz w:val="20"/>
           <w:szCs w:val="20"/>
-          <w:lang w:eastAsia="ru-RU"/>
+          <w:lang w:val="en-US" w:eastAsia="ru-RU"/>
         </w:rPr>
         <w:t>assertEqual</w:t>
       </w:r>
       <w:proofErr w:type="spellEnd"/>
-      <w:r>
-        <w:rPr>
-          <w:rFonts w:ascii="Courier New" w:eastAsia="Times New Roman" w:hAnsi="Courier New" w:cs="Courier New"/>
-          <w:b/>
-          <w:bCs/>
-          <w:color w:val="000080"/>
-          <w:sz w:val="20"/>
-          <w:szCs w:val="20"/>
-          <w:lang w:eastAsia="ru-RU"/>
+      <w:proofErr w:type="gramEnd"/>
+      <w:r>
+        <w:rPr>
+          <w:rFonts w:ascii="Courier New" w:eastAsia="Times New Roman" w:hAnsi="Courier New" w:cs="Courier New"/>
+          <w:b/>
+          <w:bCs/>
+          <w:color w:val="000080"/>
+          <w:sz w:val="20"/>
+          <w:szCs w:val="20"/>
+          <w:lang w:val="en-US" w:eastAsia="ru-RU"/>
         </w:rPr>
         <w:t>(</w:t>
       </w:r>
-      <w:proofErr w:type="spellStart"/>
-      <w:r>
-        <w:rPr>
-          <w:rFonts w:ascii="Courier New" w:eastAsia="Times New Roman" w:hAnsi="Courier New" w:cs="Courier New"/>
-          <w:color w:val="000000"/>
-          <w:sz w:val="20"/>
-          <w:szCs w:val="20"/>
-          <w:lang w:eastAsia="ru-RU"/>
+      <w:r>
+        <w:rPr>
+          <w:rFonts w:ascii="Courier New" w:eastAsia="Times New Roman" w:hAnsi="Courier New" w:cs="Courier New"/>
+          <w:color w:val="000000"/>
+          <w:sz w:val="20"/>
+          <w:szCs w:val="20"/>
+          <w:lang w:val="en-US" w:eastAsia="ru-RU"/>
         </w:rPr>
         <w:t>expected</w:t>
       </w:r>
-      <w:proofErr w:type="spellEnd"/>
-      <w:r>
-        <w:rPr>
-          <w:rFonts w:ascii="Courier New" w:eastAsia="Times New Roman" w:hAnsi="Courier New" w:cs="Courier New"/>
-          <w:b/>
-          <w:bCs/>
-          <w:color w:val="000080"/>
-          <w:sz w:val="20"/>
-          <w:szCs w:val="20"/>
-          <w:lang w:eastAsia="ru-RU"/>
+      <w:r>
+        <w:rPr>
+          <w:rFonts w:ascii="Courier New" w:eastAsia="Times New Roman" w:hAnsi="Courier New" w:cs="Courier New"/>
+          <w:b/>
+          <w:bCs/>
+          <w:color w:val="000080"/>
+          <w:sz w:val="20"/>
+          <w:szCs w:val="20"/>
+          <w:lang w:val="en-US" w:eastAsia="ru-RU"/>
         </w:rPr>
         <w:t>,</w:t>
       </w:r>
@@ -10553,31 +10615,19 @@
           <w:color w:val="000000"/>
           <w:sz w:val="20"/>
           <w:szCs w:val="20"/>
-          <w:lang w:eastAsia="ru-RU"/>
-        </w:rPr>
-        <w:t xml:space="preserve"> </w:t>
-      </w:r>
-      <w:proofErr w:type="spellStart"/>
-      <w:r>
-        <w:rPr>
-          <w:rFonts w:ascii="Courier New" w:eastAsia="Times New Roman" w:hAnsi="Courier New" w:cs="Courier New"/>
-          <w:color w:val="000000"/>
-          <w:sz w:val="20"/>
-          <w:szCs w:val="20"/>
-          <w:lang w:eastAsia="ru-RU"/>
-        </w:rPr>
-        <w:t>actual</w:t>
-      </w:r>
-      <w:proofErr w:type="spellEnd"/>
-      <w:r>
-        <w:rPr>
-          <w:rFonts w:ascii="Courier New" w:eastAsia="Times New Roman" w:hAnsi="Courier New" w:cs="Courier New"/>
-          <w:b/>
-          <w:bCs/>
-          <w:color w:val="000080"/>
-          <w:sz w:val="20"/>
-          <w:szCs w:val="20"/>
-          <w:lang w:eastAsia="ru-RU"/>
+          <w:lang w:val="en-US" w:eastAsia="ru-RU"/>
+        </w:rPr>
+        <w:t xml:space="preserve"> actual</w:t>
+      </w:r>
+      <w:r>
+        <w:rPr>
+          <w:rFonts w:ascii="Courier New" w:eastAsia="Times New Roman" w:hAnsi="Courier New" w:cs="Courier New"/>
+          <w:b/>
+          <w:bCs/>
+          <w:color w:val="000080"/>
+          <w:sz w:val="20"/>
+          <w:szCs w:val="20"/>
+          <w:lang w:val="en-US" w:eastAsia="ru-RU"/>
         </w:rPr>
         <w:t>,</w:t>
       </w:r>
@@ -10602,7 +10652,7 @@
           <w:color w:val="000000"/>
           <w:sz w:val="20"/>
           <w:szCs w:val="20"/>
-          <w:lang w:eastAsia="ru-RU"/>
+          <w:lang w:val="en-US" w:eastAsia="ru-RU"/>
         </w:rPr>
         <w:t xml:space="preserve">                         </w:t>
       </w:r>
@@ -10868,6 +10918,7 @@
         <w:t>'</w:t>
       </w:r>
       <w:proofErr w:type="spellStart"/>
+      <w:proofErr w:type="gramStart"/>
       <w:r>
         <w:rPr>
           <w:rFonts w:ascii="Courier New" w:eastAsia="Times New Roman" w:hAnsi="Courier New" w:cs="Courier New"/>
@@ -10876,7 +10927,18 @@
           <w:szCs w:val="20"/>
           <w:lang w:val="en-US" w:eastAsia="ru-RU"/>
         </w:rPr>
-        <w:t>Hello,#world</w:t>
+        <w:t>Hello,#</w:t>
+      </w:r>
+      <w:proofErr w:type="gramEnd"/>
+      <w:r>
+        <w:rPr>
+          <w:rFonts w:ascii="Courier New" w:eastAsia="Times New Roman" w:hAnsi="Courier New" w:cs="Courier New"/>
+          <w:color w:val="808080"/>
+          <w:sz w:val="20"/>
+          <w:szCs w:val="20"/>
+          <w:lang w:val="en-US" w:eastAsia="ru-RU"/>
+        </w:rPr>
+        <w:t>world</w:t>
       </w:r>
       <w:proofErr w:type="spellEnd"/>
       <w:r>
@@ -10944,7 +11006,29 @@
           <w:szCs w:val="20"/>
           <w:lang w:val="en-US" w:eastAsia="ru-RU"/>
         </w:rPr>
-        <w:t>'Hello,#@@@@@@'</w:t>
+        <w:t>'</w:t>
+      </w:r>
+      <w:proofErr w:type="gramStart"/>
+      <w:r>
+        <w:rPr>
+          <w:rFonts w:ascii="Courier New" w:eastAsia="Times New Roman" w:hAnsi="Courier New" w:cs="Courier New"/>
+          <w:color w:val="808080"/>
+          <w:sz w:val="20"/>
+          <w:szCs w:val="20"/>
+          <w:lang w:val="en-US" w:eastAsia="ru-RU"/>
+        </w:rPr>
+        <w:t>Hello,#</w:t>
+      </w:r>
+      <w:proofErr w:type="gramEnd"/>
+      <w:r>
+        <w:rPr>
+          <w:rFonts w:ascii="Courier New" w:eastAsia="Times New Roman" w:hAnsi="Courier New" w:cs="Courier New"/>
+          <w:color w:val="808080"/>
+          <w:sz w:val="20"/>
+          <w:szCs w:val="20"/>
+          <w:lang w:val="en-US" w:eastAsia="ru-RU"/>
+        </w:rPr>
+        <w:t>@@@@@@'</w:t>
       </w:r>
     </w:p>
     <w:p>
@@ -11009,6 +11093,7 @@
         <w:t xml:space="preserve"> </w:t>
       </w:r>
       <w:proofErr w:type="spellStart"/>
+      <w:proofErr w:type="gramStart"/>
       <w:r>
         <w:rPr>
           <w:rFonts w:ascii="Courier New" w:eastAsia="Times New Roman" w:hAnsi="Courier New" w:cs="Courier New"/>
@@ -11042,6 +11127,7 @@
         <w:t>ReplaceAllAfterDiez</w:t>
       </w:r>
       <w:proofErr w:type="spellEnd"/>
+      <w:proofErr w:type="gramEnd"/>
       <w:r>
         <w:rPr>
           <w:rFonts w:ascii="Courier New" w:eastAsia="Times New Roman" w:hAnsi="Courier New" w:cs="Courier New"/>
@@ -11117,6 +11203,7 @@
         <w:t xml:space="preserve">        </w:t>
       </w:r>
       <w:proofErr w:type="spellStart"/>
+      <w:proofErr w:type="gramStart"/>
       <w:r>
         <w:rPr>
           <w:rFonts w:ascii="Courier New" w:eastAsia="Times New Roman" w:hAnsi="Courier New" w:cs="Courier New"/>
@@ -11150,6 +11237,7 @@
         <w:t>assertEqual</w:t>
       </w:r>
       <w:proofErr w:type="spellEnd"/>
+      <w:proofErr w:type="gramEnd"/>
       <w:r>
         <w:rPr>
           <w:rFonts w:ascii="Courier New" w:eastAsia="Times New Roman" w:hAnsi="Courier New" w:cs="Courier New"/>
@@ -11501,7 +11589,18 @@
           <w:szCs w:val="20"/>
           <w:lang w:val="en-US" w:eastAsia="ru-RU"/>
         </w:rPr>
-        <w:t>Hel#o</w:t>
+        <w:t>Hel#</w:t>
+      </w:r>
+      <w:proofErr w:type="gramStart"/>
+      <w:r>
+        <w:rPr>
+          <w:rFonts w:ascii="Courier New" w:eastAsia="Times New Roman" w:hAnsi="Courier New" w:cs="Courier New"/>
+          <w:color w:val="808080"/>
+          <w:sz w:val="20"/>
+          <w:szCs w:val="20"/>
+          <w:lang w:val="en-US" w:eastAsia="ru-RU"/>
+        </w:rPr>
+        <w:t>o</w:t>
       </w:r>
       <w:proofErr w:type="spellEnd"/>
       <w:r>
@@ -11512,7 +11611,18 @@
           <w:szCs w:val="20"/>
           <w:lang w:val="en-US" w:eastAsia="ru-RU"/>
         </w:rPr>
-        <w:t>,#world!'</w:t>
+        <w:t>,#</w:t>
+      </w:r>
+      <w:proofErr w:type="gramEnd"/>
+      <w:r>
+        <w:rPr>
+          <w:rFonts w:ascii="Courier New" w:eastAsia="Times New Roman" w:hAnsi="Courier New" w:cs="Courier New"/>
+          <w:color w:val="808080"/>
+          <w:sz w:val="20"/>
+          <w:szCs w:val="20"/>
+          <w:lang w:val="en-US" w:eastAsia="ru-RU"/>
+        </w:rPr>
+        <w:t>world!'</w:t>
       </w:r>
     </w:p>
     <w:p>
@@ -11634,6 +11744,7 @@
         <w:t xml:space="preserve"> </w:t>
       </w:r>
       <w:proofErr w:type="spellStart"/>
+      <w:proofErr w:type="gramStart"/>
       <w:r>
         <w:rPr>
           <w:rFonts w:ascii="Courier New" w:eastAsia="Times New Roman" w:hAnsi="Courier New" w:cs="Courier New"/>
@@ -11667,6 +11778,7 @@
         <w:t>ReplaceAllAfterDiez</w:t>
       </w:r>
       <w:proofErr w:type="spellEnd"/>
+      <w:proofErr w:type="gramEnd"/>
       <w:r>
         <w:rPr>
           <w:rFonts w:ascii="Courier New" w:eastAsia="Times New Roman" w:hAnsi="Courier New" w:cs="Courier New"/>
@@ -11742,6 +11854,7 @@
         <w:t xml:space="preserve">        </w:t>
       </w:r>
       <w:proofErr w:type="spellStart"/>
+      <w:proofErr w:type="gramStart"/>
       <w:r>
         <w:rPr>
           <w:rFonts w:ascii="Courier New" w:eastAsia="Times New Roman" w:hAnsi="Courier New" w:cs="Courier New"/>
@@ -11775,6 +11888,7 @@
         <w:t>assertEqual</w:t>
       </w:r>
       <w:proofErr w:type="spellEnd"/>
+      <w:proofErr w:type="gramEnd"/>
       <w:r>
         <w:rPr>
           <w:rFonts w:ascii="Courier New" w:eastAsia="Times New Roman" w:hAnsi="Courier New" w:cs="Courier New"/>
@@ -12269,6 +12383,7 @@
         <w:t xml:space="preserve"> </w:t>
       </w:r>
       <w:proofErr w:type="spellStart"/>
+      <w:proofErr w:type="gramStart"/>
       <w:r>
         <w:rPr>
           <w:rFonts w:ascii="Courier New" w:eastAsia="Times New Roman" w:hAnsi="Courier New" w:cs="Courier New"/>
@@ -12302,6 +12417,7 @@
         <w:t>ReplaceAllAfterDiez</w:t>
       </w:r>
       <w:proofErr w:type="spellEnd"/>
+      <w:proofErr w:type="gramEnd"/>
       <w:r>
         <w:rPr>
           <w:rFonts w:ascii="Courier New" w:eastAsia="Times New Roman" w:hAnsi="Courier New" w:cs="Courier New"/>
@@ -12377,6 +12493,7 @@
         <w:t xml:space="preserve">        </w:t>
       </w:r>
       <w:proofErr w:type="spellStart"/>
+      <w:proofErr w:type="gramStart"/>
       <w:r>
         <w:rPr>
           <w:rFonts w:ascii="Courier New" w:eastAsia="Times New Roman" w:hAnsi="Courier New" w:cs="Courier New"/>
@@ -12410,6 +12527,7 @@
         <w:t>assertEqual</w:t>
       </w:r>
       <w:proofErr w:type="spellEnd"/>
+      <w:proofErr w:type="gramEnd"/>
       <w:r>
         <w:rPr>
           <w:rFonts w:ascii="Courier New" w:eastAsia="Times New Roman" w:hAnsi="Courier New" w:cs="Courier New"/>
@@ -12882,6 +13000,7 @@
         <w:t xml:space="preserve"> </w:t>
       </w:r>
       <w:proofErr w:type="spellStart"/>
+      <w:proofErr w:type="gramStart"/>
       <w:r>
         <w:rPr>
           <w:rFonts w:ascii="Courier New" w:eastAsia="Times New Roman" w:hAnsi="Courier New" w:cs="Courier New"/>
@@ -12915,6 +13034,7 @@
         <w:t>ReplaceAllAfterDiez</w:t>
       </w:r>
       <w:proofErr w:type="spellEnd"/>
+      <w:proofErr w:type="gramEnd"/>
       <w:r>
         <w:rPr>
           <w:rFonts w:ascii="Courier New" w:eastAsia="Times New Roman" w:hAnsi="Courier New" w:cs="Courier New"/>
@@ -12990,6 +13110,7 @@
         <w:t xml:space="preserve">        </w:t>
       </w:r>
       <w:proofErr w:type="spellStart"/>
+      <w:proofErr w:type="gramStart"/>
       <w:r>
         <w:rPr>
           <w:rFonts w:ascii="Courier New" w:eastAsia="Times New Roman" w:hAnsi="Courier New" w:cs="Courier New"/>
@@ -13023,6 +13144,7 @@
         <w:t>assertEqual</w:t>
       </w:r>
       <w:proofErr w:type="spellEnd"/>
+      <w:proofErr w:type="gramEnd"/>
       <w:r>
         <w:rPr>
           <w:rFonts w:ascii="Courier New" w:eastAsia="Times New Roman" w:hAnsi="Courier New" w:cs="Courier New"/>
@@ -13219,13 +13341,7 @@
         <w:t>3</w:t>
       </w:r>
       <w:r>
-        <w:t xml:space="preserve"> Составим программу, выполняющую заданные по варианту задания </w:t>
-      </w:r>
-      <w:r>
-        <w:t>1.2.3</w:t>
-      </w:r>
-      <w:r>
-        <w:t>.</w:t>
+        <w:t xml:space="preserve"> Составим программу, выполняющую заданные по варианту задания 1.2.3.</w:t>
       </w:r>
     </w:p>
     <w:p>
@@ -13360,6 +13476,7 @@
         </w:rPr>
         <w:t xml:space="preserve"> </w:t>
       </w:r>
+      <w:proofErr w:type="gramStart"/>
       <w:r>
         <w:rPr>
           <w:rFonts w:ascii="Courier New" w:eastAsia="Times New Roman" w:hAnsi="Courier New" w:cs="Courier New"/>
@@ -13385,6 +13502,7 @@
         <w:t>(</w:t>
       </w:r>
       <w:proofErr w:type="spellStart"/>
+      <w:proofErr w:type="gramEnd"/>
       <w:r>
         <w:rPr>
           <w:rFonts w:ascii="Courier New" w:eastAsia="Times New Roman" w:hAnsi="Courier New" w:cs="Courier New"/>
@@ -13556,6 +13674,7 @@
         <w:t>(</w:t>
       </w:r>
       <w:proofErr w:type="spellStart"/>
+      <w:proofErr w:type="gramStart"/>
       <w:r>
         <w:rPr>
           <w:rFonts w:ascii="Courier New" w:eastAsia="Times New Roman" w:hAnsi="Courier New" w:cs="Courier New"/>
@@ -13589,6 +13708,7 @@
         <w:t>read</w:t>
       </w:r>
       <w:proofErr w:type="spellEnd"/>
+      <w:proofErr w:type="gramEnd"/>
       <w:r>
         <w:rPr>
           <w:rFonts w:ascii="Courier New" w:eastAsia="Times New Roman" w:hAnsi="Courier New" w:cs="Courier New"/>
@@ -13986,6 +14106,7 @@
         <w:t>(</w:t>
       </w:r>
       <w:proofErr w:type="spellStart"/>
+      <w:proofErr w:type="gramStart"/>
       <w:r>
         <w:rPr>
           <w:rFonts w:ascii="Courier New" w:eastAsia="Times New Roman" w:hAnsi="Courier New" w:cs="Courier New"/>
@@ -14019,6 +14140,7 @@
         <w:t>TestCase</w:t>
       </w:r>
       <w:proofErr w:type="spellEnd"/>
+      <w:proofErr w:type="gramEnd"/>
       <w:r>
         <w:rPr>
           <w:rFonts w:ascii="Courier New" w:eastAsia="Times New Roman" w:hAnsi="Courier New" w:cs="Courier New"/>
@@ -14353,6 +14475,7 @@
         </w:rPr>
         <w:t xml:space="preserve"> </w:t>
       </w:r>
+      <w:proofErr w:type="gramStart"/>
       <w:r>
         <w:rPr>
           <w:rFonts w:ascii="Courier New" w:eastAsia="Times New Roman" w:hAnsi="Courier New" w:cs="Courier New"/>
@@ -14378,6 +14501,7 @@
         <w:t>(</w:t>
       </w:r>
       <w:proofErr w:type="spellStart"/>
+      <w:proofErr w:type="gramEnd"/>
       <w:r>
         <w:rPr>
           <w:rFonts w:ascii="Courier New" w:eastAsia="Times New Roman" w:hAnsi="Courier New" w:cs="Courier New"/>
@@ -14596,6 +14720,7 @@
         <w:t xml:space="preserve">                </w:t>
       </w:r>
       <w:proofErr w:type="spellStart"/>
+      <w:proofErr w:type="gramStart"/>
       <w:r>
         <w:rPr>
           <w:rFonts w:ascii="Courier New" w:eastAsia="Times New Roman" w:hAnsi="Courier New" w:cs="Courier New"/>
@@ -14629,6 +14754,7 @@
         <w:t>write</w:t>
       </w:r>
       <w:proofErr w:type="spellEnd"/>
+      <w:proofErr w:type="gramEnd"/>
       <w:r>
         <w:rPr>
           <w:rFonts w:ascii="Courier New" w:eastAsia="Times New Roman" w:hAnsi="Courier New" w:cs="Courier New"/>
@@ -14758,6 +14884,7 @@
         <w:t xml:space="preserve"> </w:t>
       </w:r>
       <w:proofErr w:type="spellStart"/>
+      <w:proofErr w:type="gramStart"/>
       <w:r>
         <w:rPr>
           <w:rFonts w:ascii="Courier New" w:eastAsia="Times New Roman" w:hAnsi="Courier New" w:cs="Courier New"/>
@@ -14781,6 +14908,7 @@
         </w:rPr>
         <w:t>[</w:t>
       </w:r>
+      <w:proofErr w:type="gramEnd"/>
       <w:r>
         <w:rPr>
           <w:rFonts w:ascii="Courier New" w:eastAsia="Times New Roman" w:hAnsi="Courier New" w:cs="Courier New"/>
@@ -14851,6 +14979,7 @@
         <w:t xml:space="preserve"> </w:t>
       </w:r>
       <w:proofErr w:type="spellStart"/>
+      <w:proofErr w:type="gramStart"/>
       <w:r>
         <w:rPr>
           <w:rFonts w:ascii="Courier New" w:eastAsia="Times New Roman" w:hAnsi="Courier New" w:cs="Courier New"/>
@@ -14884,6 +15013,7 @@
         <w:t>FoundMinimalStrFromFile</w:t>
       </w:r>
       <w:proofErr w:type="spellEnd"/>
+      <w:proofErr w:type="gramEnd"/>
       <w:r>
         <w:rPr>
           <w:rFonts w:ascii="Courier New" w:eastAsia="Times New Roman" w:hAnsi="Courier New" w:cs="Courier New"/>
@@ -14961,6 +15091,7 @@
         <w:t xml:space="preserve">        </w:t>
       </w:r>
       <w:proofErr w:type="spellStart"/>
+      <w:proofErr w:type="gramStart"/>
       <w:r>
         <w:rPr>
           <w:rFonts w:ascii="Courier New" w:eastAsia="Times New Roman" w:hAnsi="Courier New" w:cs="Courier New"/>
@@ -14994,6 +15125,7 @@
         <w:t>remove</w:t>
       </w:r>
       <w:proofErr w:type="spellEnd"/>
+      <w:proofErr w:type="gramEnd"/>
       <w:r>
         <w:rPr>
           <w:rFonts w:ascii="Courier New" w:eastAsia="Times New Roman" w:hAnsi="Courier New" w:cs="Courier New"/>
@@ -15071,6 +15203,7 @@
         <w:t xml:space="preserve">        </w:t>
       </w:r>
       <w:proofErr w:type="spellStart"/>
+      <w:proofErr w:type="gramStart"/>
       <w:r>
         <w:rPr>
           <w:rFonts w:ascii="Courier New" w:eastAsia="Times New Roman" w:hAnsi="Courier New" w:cs="Courier New"/>
@@ -15104,6 +15237,7 @@
         <w:t>assertEqual</w:t>
       </w:r>
       <w:proofErr w:type="spellEnd"/>
+      <w:proofErr w:type="gramEnd"/>
       <w:r>
         <w:rPr>
           <w:rFonts w:ascii="Courier New" w:eastAsia="Times New Roman" w:hAnsi="Courier New" w:cs="Courier New"/>
@@ -15525,6 +15659,7 @@
         </w:rPr>
         <w:t xml:space="preserve"> </w:t>
       </w:r>
+      <w:proofErr w:type="gramStart"/>
       <w:r>
         <w:rPr>
           <w:rFonts w:ascii="Courier New" w:eastAsia="Times New Roman" w:hAnsi="Courier New" w:cs="Courier New"/>
@@ -15550,6 +15685,7 @@
         <w:t>(</w:t>
       </w:r>
       <w:proofErr w:type="spellStart"/>
+      <w:proofErr w:type="gramEnd"/>
       <w:r>
         <w:rPr>
           <w:rFonts w:ascii="Courier New" w:eastAsia="Times New Roman" w:hAnsi="Courier New" w:cs="Courier New"/>
@@ -15675,6 +15811,7 @@
         <w:t xml:space="preserve">            </w:t>
       </w:r>
       <w:proofErr w:type="spellStart"/>
+      <w:proofErr w:type="gramStart"/>
       <w:r>
         <w:rPr>
           <w:rFonts w:ascii="Courier New" w:eastAsia="Times New Roman" w:hAnsi="Courier New" w:cs="Courier New"/>
@@ -15708,6 +15845,7 @@
         <w:t>write</w:t>
       </w:r>
       <w:proofErr w:type="spellEnd"/>
+      <w:proofErr w:type="gramEnd"/>
       <w:r>
         <w:rPr>
           <w:rFonts w:ascii="Courier New" w:eastAsia="Times New Roman" w:hAnsi="Courier New" w:cs="Courier New"/>
@@ -15862,6 +16000,7 @@
         <w:t xml:space="preserve"> </w:t>
       </w:r>
       <w:proofErr w:type="spellStart"/>
+      <w:proofErr w:type="gramStart"/>
       <w:r>
         <w:rPr>
           <w:rFonts w:ascii="Courier New" w:eastAsia="Times New Roman" w:hAnsi="Courier New" w:cs="Courier New"/>
@@ -15895,6 +16034,7 @@
         <w:t>FoundMinimalStrFromFile</w:t>
       </w:r>
       <w:proofErr w:type="spellEnd"/>
+      <w:proofErr w:type="gramEnd"/>
       <w:r>
         <w:rPr>
           <w:rFonts w:ascii="Courier New" w:eastAsia="Times New Roman" w:hAnsi="Courier New" w:cs="Courier New"/>
@@ -15972,6 +16112,7 @@
         <w:t xml:space="preserve">        </w:t>
       </w:r>
       <w:proofErr w:type="spellStart"/>
+      <w:proofErr w:type="gramStart"/>
       <w:r>
         <w:rPr>
           <w:rFonts w:ascii="Courier New" w:eastAsia="Times New Roman" w:hAnsi="Courier New" w:cs="Courier New"/>
@@ -16005,6 +16146,7 @@
         <w:t>remove</w:t>
       </w:r>
       <w:proofErr w:type="spellEnd"/>
+      <w:proofErr w:type="gramEnd"/>
       <w:r>
         <w:rPr>
           <w:rFonts w:ascii="Courier New" w:eastAsia="Times New Roman" w:hAnsi="Courier New" w:cs="Courier New"/>
@@ -16083,6 +16225,7 @@
         <w:t xml:space="preserve">        </w:t>
       </w:r>
       <w:proofErr w:type="spellStart"/>
+      <w:proofErr w:type="gramStart"/>
       <w:r>
         <w:rPr>
           <w:rFonts w:ascii="Courier New" w:eastAsia="Times New Roman" w:hAnsi="Courier New" w:cs="Courier New"/>
@@ -16116,6 +16259,7 @@
         <w:t>assertEqual</w:t>
       </w:r>
       <w:proofErr w:type="spellEnd"/>
+      <w:proofErr w:type="gramEnd"/>
       <w:r>
         <w:rPr>
           <w:rFonts w:ascii="Courier New" w:eastAsia="Times New Roman" w:hAnsi="Courier New" w:cs="Courier New"/>
@@ -16741,6 +16885,7 @@
         </w:rPr>
         <w:t xml:space="preserve"> </w:t>
       </w:r>
+      <w:proofErr w:type="gramStart"/>
       <w:r>
         <w:rPr>
           <w:rFonts w:ascii="Courier New" w:eastAsia="Times New Roman" w:hAnsi="Courier New" w:cs="Courier New"/>
@@ -16766,6 +16911,7 @@
         <w:t>(</w:t>
       </w:r>
       <w:proofErr w:type="spellStart"/>
+      <w:proofErr w:type="gramEnd"/>
       <w:r>
         <w:rPr>
           <w:rFonts w:ascii="Courier New" w:eastAsia="Times New Roman" w:hAnsi="Courier New" w:cs="Courier New"/>
@@ -16984,6 +17130,7 @@
         <w:t xml:space="preserve">                </w:t>
       </w:r>
       <w:proofErr w:type="spellStart"/>
+      <w:proofErr w:type="gramStart"/>
       <w:r>
         <w:rPr>
           <w:rFonts w:ascii="Courier New" w:eastAsia="Times New Roman" w:hAnsi="Courier New" w:cs="Courier New"/>
@@ -17017,6 +17164,7 @@
         <w:t>write</w:t>
       </w:r>
       <w:proofErr w:type="spellEnd"/>
+      <w:proofErr w:type="gramEnd"/>
       <w:r>
         <w:rPr>
           <w:rFonts w:ascii="Courier New" w:eastAsia="Times New Roman" w:hAnsi="Courier New" w:cs="Courier New"/>
@@ -17146,6 +17294,7 @@
         <w:t xml:space="preserve"> </w:t>
       </w:r>
       <w:proofErr w:type="spellStart"/>
+      <w:proofErr w:type="gramStart"/>
       <w:r>
         <w:rPr>
           <w:rFonts w:ascii="Courier New" w:eastAsia="Times New Roman" w:hAnsi="Courier New" w:cs="Courier New"/>
@@ -17169,6 +17318,7 @@
         </w:rPr>
         <w:t>[</w:t>
       </w:r>
+      <w:proofErr w:type="gramEnd"/>
       <w:r>
         <w:rPr>
           <w:rFonts w:ascii="Courier New" w:eastAsia="Times New Roman" w:hAnsi="Courier New" w:cs="Courier New"/>
@@ -17239,6 +17389,7 @@
         <w:t xml:space="preserve"> </w:t>
       </w:r>
       <w:proofErr w:type="spellStart"/>
+      <w:proofErr w:type="gramStart"/>
       <w:r>
         <w:rPr>
           <w:rFonts w:ascii="Courier New" w:eastAsia="Times New Roman" w:hAnsi="Courier New" w:cs="Courier New"/>
@@ -17272,6 +17423,7 @@
         <w:t>FoundMinimalStrFromFile</w:t>
       </w:r>
       <w:proofErr w:type="spellEnd"/>
+      <w:proofErr w:type="gramEnd"/>
       <w:r>
         <w:rPr>
           <w:rFonts w:ascii="Courier New" w:eastAsia="Times New Roman" w:hAnsi="Courier New" w:cs="Courier New"/>
@@ -17349,6 +17501,7 @@
         <w:t xml:space="preserve">        </w:t>
       </w:r>
       <w:proofErr w:type="spellStart"/>
+      <w:proofErr w:type="gramStart"/>
       <w:r>
         <w:rPr>
           <w:rFonts w:ascii="Courier New" w:eastAsia="Times New Roman" w:hAnsi="Courier New" w:cs="Courier New"/>
@@ -17382,6 +17535,7 @@
         <w:t>remove</w:t>
       </w:r>
       <w:proofErr w:type="spellEnd"/>
+      <w:proofErr w:type="gramEnd"/>
       <w:r>
         <w:rPr>
           <w:rFonts w:ascii="Courier New" w:eastAsia="Times New Roman" w:hAnsi="Courier New" w:cs="Courier New"/>
@@ -17459,6 +17613,7 @@
         <w:t xml:space="preserve">        </w:t>
       </w:r>
       <w:proofErr w:type="spellStart"/>
+      <w:proofErr w:type="gramStart"/>
       <w:r>
         <w:rPr>
           <w:rFonts w:ascii="Courier New" w:eastAsia="Times New Roman" w:hAnsi="Courier New" w:cs="Courier New"/>
@@ -17492,6 +17647,7 @@
         <w:t>assertEqual</w:t>
       </w:r>
       <w:proofErr w:type="spellEnd"/>
+      <w:proofErr w:type="gramEnd"/>
       <w:r>
         <w:rPr>
           <w:rFonts w:ascii="Courier New" w:eastAsia="Times New Roman" w:hAnsi="Courier New" w:cs="Courier New"/>
@@ -18117,6 +18273,7 @@
         </w:rPr>
         <w:t xml:space="preserve"> </w:t>
       </w:r>
+      <w:proofErr w:type="gramStart"/>
       <w:r>
         <w:rPr>
           <w:rFonts w:ascii="Courier New" w:eastAsia="Times New Roman" w:hAnsi="Courier New" w:cs="Courier New"/>
@@ -18142,6 +18299,7 @@
         <w:t>(</w:t>
       </w:r>
       <w:proofErr w:type="spellStart"/>
+      <w:proofErr w:type="gramEnd"/>
       <w:r>
         <w:rPr>
           <w:rFonts w:ascii="Courier New" w:eastAsia="Times New Roman" w:hAnsi="Courier New" w:cs="Courier New"/>
@@ -18360,6 +18518,7 @@
         <w:t xml:space="preserve">                </w:t>
       </w:r>
       <w:proofErr w:type="spellStart"/>
+      <w:proofErr w:type="gramStart"/>
       <w:r>
         <w:rPr>
           <w:rFonts w:ascii="Courier New" w:eastAsia="Times New Roman" w:hAnsi="Courier New" w:cs="Courier New"/>
@@ -18393,6 +18552,7 @@
         <w:t>write</w:t>
       </w:r>
       <w:proofErr w:type="spellEnd"/>
+      <w:proofErr w:type="gramEnd"/>
       <w:r>
         <w:rPr>
           <w:rFonts w:ascii="Courier New" w:eastAsia="Times New Roman" w:hAnsi="Courier New" w:cs="Courier New"/>
@@ -18522,6 +18682,7 @@
         <w:t xml:space="preserve"> </w:t>
       </w:r>
       <w:proofErr w:type="spellStart"/>
+      <w:proofErr w:type="gramStart"/>
       <w:r>
         <w:rPr>
           <w:rFonts w:ascii="Courier New" w:eastAsia="Times New Roman" w:hAnsi="Courier New" w:cs="Courier New"/>
@@ -18545,6 +18706,7 @@
         </w:rPr>
         <w:t>[</w:t>
       </w:r>
+      <w:proofErr w:type="gramEnd"/>
       <w:r>
         <w:rPr>
           <w:rFonts w:ascii="Courier New" w:eastAsia="Times New Roman" w:hAnsi="Courier New" w:cs="Courier New"/>
@@ -18615,6 +18777,7 @@
         <w:t xml:space="preserve"> </w:t>
       </w:r>
       <w:proofErr w:type="spellStart"/>
+      <w:proofErr w:type="gramStart"/>
       <w:r>
         <w:rPr>
           <w:rFonts w:ascii="Courier New" w:eastAsia="Times New Roman" w:hAnsi="Courier New" w:cs="Courier New"/>
@@ -18648,6 +18811,7 @@
         <w:t>FoundMinimalStrFromFile</w:t>
       </w:r>
       <w:proofErr w:type="spellEnd"/>
+      <w:proofErr w:type="gramEnd"/>
       <w:r>
         <w:rPr>
           <w:rFonts w:ascii="Courier New" w:eastAsia="Times New Roman" w:hAnsi="Courier New" w:cs="Courier New"/>
@@ -18725,6 +18889,7 @@
         <w:t xml:space="preserve">        </w:t>
       </w:r>
       <w:proofErr w:type="spellStart"/>
+      <w:proofErr w:type="gramStart"/>
       <w:r>
         <w:rPr>
           <w:rFonts w:ascii="Courier New" w:eastAsia="Times New Roman" w:hAnsi="Courier New" w:cs="Courier New"/>
@@ -18758,6 +18923,7 @@
         <w:t>remove</w:t>
       </w:r>
       <w:proofErr w:type="spellEnd"/>
+      <w:proofErr w:type="gramEnd"/>
       <w:r>
         <w:rPr>
           <w:rFonts w:ascii="Courier New" w:eastAsia="Times New Roman" w:hAnsi="Courier New" w:cs="Courier New"/>
@@ -18820,6 +18986,7 @@
         <w:t xml:space="preserve">        </w:t>
       </w:r>
       <w:proofErr w:type="spellStart"/>
+      <w:proofErr w:type="gramStart"/>
       <w:r>
         <w:rPr>
           <w:rFonts w:ascii="Courier New" w:eastAsia="Times New Roman" w:hAnsi="Courier New" w:cs="Courier New"/>
@@ -18853,6 +19020,7 @@
         <w:t>assertEqual</w:t>
       </w:r>
       <w:proofErr w:type="spellEnd"/>
+      <w:proofErr w:type="gramEnd"/>
       <w:r>
         <w:rPr>
           <w:rFonts w:ascii="Courier New" w:eastAsia="Times New Roman" w:hAnsi="Courier New" w:cs="Courier New"/>
@@ -19488,6 +19656,7 @@
         </w:rPr>
         <w:t xml:space="preserve"> </w:t>
       </w:r>
+      <w:proofErr w:type="gramStart"/>
       <w:r>
         <w:rPr>
           <w:rFonts w:ascii="Courier New" w:eastAsia="Times New Roman" w:hAnsi="Courier New" w:cs="Courier New"/>
@@ -19513,6 +19682,7 @@
         <w:t>(</w:t>
       </w:r>
       <w:proofErr w:type="spellStart"/>
+      <w:proofErr w:type="gramEnd"/>
       <w:r>
         <w:rPr>
           <w:rFonts w:ascii="Courier New" w:eastAsia="Times New Roman" w:hAnsi="Courier New" w:cs="Courier New"/>
@@ -19731,6 +19901,7 @@
         <w:t xml:space="preserve">                </w:t>
       </w:r>
       <w:proofErr w:type="spellStart"/>
+      <w:proofErr w:type="gramStart"/>
       <w:r>
         <w:rPr>
           <w:rFonts w:ascii="Courier New" w:eastAsia="Times New Roman" w:hAnsi="Courier New" w:cs="Courier New"/>
@@ -19764,6 +19935,7 @@
         <w:t>write</w:t>
       </w:r>
       <w:proofErr w:type="spellEnd"/>
+      <w:proofErr w:type="gramEnd"/>
       <w:r>
         <w:rPr>
           <w:rFonts w:ascii="Courier New" w:eastAsia="Times New Roman" w:hAnsi="Courier New" w:cs="Courier New"/>
@@ -19893,6 +20065,7 @@
         <w:t xml:space="preserve"> </w:t>
       </w:r>
       <w:proofErr w:type="spellStart"/>
+      <w:proofErr w:type="gramStart"/>
       <w:r>
         <w:rPr>
           <w:rFonts w:ascii="Courier New" w:eastAsia="Times New Roman" w:hAnsi="Courier New" w:cs="Courier New"/>
@@ -19916,6 +20089,7 @@
         </w:rPr>
         <w:t>[</w:t>
       </w:r>
+      <w:proofErr w:type="gramEnd"/>
       <w:r>
         <w:rPr>
           <w:rFonts w:ascii="Courier New" w:eastAsia="Times New Roman" w:hAnsi="Courier New" w:cs="Courier New"/>
@@ -19986,6 +20160,7 @@
         <w:t xml:space="preserve"> </w:t>
       </w:r>
       <w:proofErr w:type="spellStart"/>
+      <w:proofErr w:type="gramStart"/>
       <w:r>
         <w:rPr>
           <w:rFonts w:ascii="Courier New" w:eastAsia="Times New Roman" w:hAnsi="Courier New" w:cs="Courier New"/>
@@ -20019,6 +20194,7 @@
         <w:t>FoundMinimalStrFromFile</w:t>
       </w:r>
       <w:proofErr w:type="spellEnd"/>
+      <w:proofErr w:type="gramEnd"/>
       <w:r>
         <w:rPr>
           <w:rFonts w:ascii="Courier New" w:eastAsia="Times New Roman" w:hAnsi="Courier New" w:cs="Courier New"/>
@@ -20096,6 +20272,7 @@
         <w:t xml:space="preserve">        </w:t>
       </w:r>
       <w:proofErr w:type="spellStart"/>
+      <w:proofErr w:type="gramStart"/>
       <w:r>
         <w:rPr>
           <w:rFonts w:ascii="Courier New" w:eastAsia="Times New Roman" w:hAnsi="Courier New" w:cs="Courier New"/>
@@ -20129,6 +20306,7 @@
         <w:t>remove</w:t>
       </w:r>
       <w:proofErr w:type="spellEnd"/>
+      <w:proofErr w:type="gramEnd"/>
       <w:r>
         <w:rPr>
           <w:rFonts w:ascii="Courier New" w:eastAsia="Times New Roman" w:hAnsi="Courier New" w:cs="Courier New"/>
@@ -20191,6 +20369,7 @@
         <w:t xml:space="preserve">        </w:t>
       </w:r>
       <w:proofErr w:type="spellStart"/>
+      <w:proofErr w:type="gramStart"/>
       <w:r>
         <w:rPr>
           <w:rFonts w:ascii="Courier New" w:eastAsia="Times New Roman" w:hAnsi="Courier New" w:cs="Courier New"/>
@@ -20224,6 +20403,7 @@
         <w:t>assertEqual</w:t>
       </w:r>
       <w:proofErr w:type="spellEnd"/>
+      <w:proofErr w:type="gramEnd"/>
       <w:r>
         <w:rPr>
           <w:rFonts w:ascii="Courier New" w:eastAsia="Times New Roman" w:hAnsi="Courier New" w:cs="Courier New"/>
@@ -20859,6 +21039,7 @@
         </w:rPr>
         <w:t xml:space="preserve"> </w:t>
       </w:r>
+      <w:proofErr w:type="gramStart"/>
       <w:r>
         <w:rPr>
           <w:rFonts w:ascii="Courier New" w:eastAsia="Times New Roman" w:hAnsi="Courier New" w:cs="Courier New"/>
@@ -20884,6 +21065,7 @@
         <w:t>(</w:t>
       </w:r>
       <w:proofErr w:type="spellStart"/>
+      <w:proofErr w:type="gramEnd"/>
       <w:r>
         <w:rPr>
           <w:rFonts w:ascii="Courier New" w:eastAsia="Times New Roman" w:hAnsi="Courier New" w:cs="Courier New"/>
@@ -21102,6 +21284,7 @@
         <w:t xml:space="preserve">                </w:t>
       </w:r>
       <w:proofErr w:type="spellStart"/>
+      <w:proofErr w:type="gramStart"/>
       <w:r>
         <w:rPr>
           <w:rFonts w:ascii="Courier New" w:eastAsia="Times New Roman" w:hAnsi="Courier New" w:cs="Courier New"/>
@@ -21135,6 +21318,7 @@
         <w:t>write</w:t>
       </w:r>
       <w:proofErr w:type="spellEnd"/>
+      <w:proofErr w:type="gramEnd"/>
       <w:r>
         <w:rPr>
           <w:rFonts w:ascii="Courier New" w:eastAsia="Times New Roman" w:hAnsi="Courier New" w:cs="Courier New"/>
@@ -21264,6 +21448,7 @@
         <w:t xml:space="preserve"> </w:t>
       </w:r>
       <w:proofErr w:type="spellStart"/>
+      <w:proofErr w:type="gramStart"/>
       <w:r>
         <w:rPr>
           <w:rFonts w:ascii="Courier New" w:eastAsia="Times New Roman" w:hAnsi="Courier New" w:cs="Courier New"/>
@@ -21287,6 +21472,7 @@
         </w:rPr>
         <w:t>[</w:t>
       </w:r>
+      <w:proofErr w:type="gramEnd"/>
       <w:r>
         <w:rPr>
           <w:rFonts w:ascii="Courier New" w:eastAsia="Times New Roman" w:hAnsi="Courier New" w:cs="Courier New"/>
@@ -21357,6 +21543,7 @@
         <w:t xml:space="preserve"> </w:t>
       </w:r>
       <w:proofErr w:type="spellStart"/>
+      <w:proofErr w:type="gramStart"/>
       <w:r>
         <w:rPr>
           <w:rFonts w:ascii="Courier New" w:eastAsia="Times New Roman" w:hAnsi="Courier New" w:cs="Courier New"/>
@@ -21390,6 +21577,7 @@
         <w:t>FoundMinimalStrFromFile</w:t>
       </w:r>
       <w:proofErr w:type="spellEnd"/>
+      <w:proofErr w:type="gramEnd"/>
       <w:r>
         <w:rPr>
           <w:rFonts w:ascii="Courier New" w:eastAsia="Times New Roman" w:hAnsi="Courier New" w:cs="Courier New"/>
@@ -21467,6 +21655,7 @@
         <w:t xml:space="preserve">        </w:t>
       </w:r>
       <w:proofErr w:type="spellStart"/>
+      <w:proofErr w:type="gramStart"/>
       <w:r>
         <w:rPr>
           <w:rFonts w:ascii="Courier New" w:eastAsia="Times New Roman" w:hAnsi="Courier New" w:cs="Courier New"/>
@@ -21500,6 +21689,7 @@
         <w:t>remove</w:t>
       </w:r>
       <w:proofErr w:type="spellEnd"/>
+      <w:proofErr w:type="gramEnd"/>
       <w:r>
         <w:rPr>
           <w:rFonts w:ascii="Courier New" w:eastAsia="Times New Roman" w:hAnsi="Courier New" w:cs="Courier New"/>
@@ -21562,6 +21752,7 @@
         <w:t xml:space="preserve">        </w:t>
       </w:r>
       <w:proofErr w:type="spellStart"/>
+      <w:proofErr w:type="gramStart"/>
       <w:r>
         <w:rPr>
           <w:rFonts w:ascii="Courier New" w:eastAsia="Times New Roman" w:hAnsi="Courier New" w:cs="Courier New"/>
@@ -21595,6 +21786,7 @@
         <w:t>assertEqual</w:t>
       </w:r>
       <w:proofErr w:type="spellEnd"/>
+      <w:proofErr w:type="gramEnd"/>
       <w:r>
         <w:rPr>
           <w:rFonts w:ascii="Courier New" w:eastAsia="Times New Roman" w:hAnsi="Courier New" w:cs="Courier New"/>
@@ -22221,6 +22413,7 @@
         </w:rPr>
         <w:t xml:space="preserve"> </w:t>
       </w:r>
+      <w:proofErr w:type="gramStart"/>
       <w:r>
         <w:rPr>
           <w:rFonts w:ascii="Courier New" w:eastAsia="Times New Roman" w:hAnsi="Courier New" w:cs="Courier New"/>
@@ -22246,6 +22439,7 @@
         <w:t>(</w:t>
       </w:r>
       <w:proofErr w:type="spellStart"/>
+      <w:proofErr w:type="gramEnd"/>
       <w:r>
         <w:rPr>
           <w:rFonts w:ascii="Courier New" w:eastAsia="Times New Roman" w:hAnsi="Courier New" w:cs="Courier New"/>
@@ -22464,6 +22658,7 @@
         <w:t xml:space="preserve">                </w:t>
       </w:r>
       <w:proofErr w:type="spellStart"/>
+      <w:proofErr w:type="gramStart"/>
       <w:r>
         <w:rPr>
           <w:rFonts w:ascii="Courier New" w:eastAsia="Times New Roman" w:hAnsi="Courier New" w:cs="Courier New"/>
@@ -22497,6 +22692,7 @@
         <w:t>write</w:t>
       </w:r>
       <w:proofErr w:type="spellEnd"/>
+      <w:proofErr w:type="gramEnd"/>
       <w:r>
         <w:rPr>
           <w:rFonts w:ascii="Courier New" w:eastAsia="Times New Roman" w:hAnsi="Courier New" w:cs="Courier New"/>
@@ -22626,6 +22822,7 @@
         <w:t xml:space="preserve"> </w:t>
       </w:r>
       <w:proofErr w:type="spellStart"/>
+      <w:proofErr w:type="gramStart"/>
       <w:r>
         <w:rPr>
           <w:rFonts w:ascii="Courier New" w:eastAsia="Times New Roman" w:hAnsi="Courier New" w:cs="Courier New"/>
@@ -22649,6 +22846,7 @@
         </w:rPr>
         <w:t>[</w:t>
       </w:r>
+      <w:proofErr w:type="gramEnd"/>
       <w:r>
         <w:rPr>
           <w:rFonts w:ascii="Courier New" w:eastAsia="Times New Roman" w:hAnsi="Courier New" w:cs="Courier New"/>
@@ -22719,6 +22917,7 @@
         <w:t xml:space="preserve"> </w:t>
       </w:r>
       <w:proofErr w:type="spellStart"/>
+      <w:proofErr w:type="gramStart"/>
       <w:r>
         <w:rPr>
           <w:rFonts w:ascii="Courier New" w:eastAsia="Times New Roman" w:hAnsi="Courier New" w:cs="Courier New"/>
@@ -22752,6 +22951,7 @@
         <w:t>FoundMinimalStrFromFile</w:t>
       </w:r>
       <w:proofErr w:type="spellEnd"/>
+      <w:proofErr w:type="gramEnd"/>
       <w:r>
         <w:rPr>
           <w:rFonts w:ascii="Courier New" w:eastAsia="Times New Roman" w:hAnsi="Courier New" w:cs="Courier New"/>
@@ -22829,6 +23029,7 @@
         <w:t xml:space="preserve">        </w:t>
       </w:r>
       <w:proofErr w:type="spellStart"/>
+      <w:proofErr w:type="gramStart"/>
       <w:r>
         <w:rPr>
           <w:rFonts w:ascii="Courier New" w:eastAsia="Times New Roman" w:hAnsi="Courier New" w:cs="Courier New"/>
@@ -22862,6 +23063,7 @@
         <w:t>remove</w:t>
       </w:r>
       <w:proofErr w:type="spellEnd"/>
+      <w:proofErr w:type="gramEnd"/>
       <w:r>
         <w:rPr>
           <w:rFonts w:ascii="Courier New" w:eastAsia="Times New Roman" w:hAnsi="Courier New" w:cs="Courier New"/>
@@ -22924,6 +23126,7 @@
         <w:t xml:space="preserve">        </w:t>
       </w:r>
       <w:proofErr w:type="spellStart"/>
+      <w:proofErr w:type="gramStart"/>
       <w:r>
         <w:rPr>
           <w:rFonts w:ascii="Courier New" w:eastAsia="Times New Roman" w:hAnsi="Courier New" w:cs="Courier New"/>
@@ -22957,6 +23160,7 @@
         <w:t>assertEqual</w:t>
       </w:r>
       <w:proofErr w:type="spellEnd"/>
+      <w:proofErr w:type="gramEnd"/>
       <w:r>
         <w:rPr>
           <w:rFonts w:ascii="Courier New" w:eastAsia="Times New Roman" w:hAnsi="Courier New" w:cs="Courier New"/>
@@ -23165,6 +23369,9 @@
         <w:jc w:val="center"/>
       </w:pPr>
       <w:r>
+        <w:rPr>
+          <w:noProof/>
+        </w:rPr>
         <w:drawing>
           <wp:inline distT="0" distB="0" distL="0" distR="0" wp14:anchorId="57C6EC29" wp14:editId="0EDA3104">
             <wp:extent cx="5076825" cy="3545366"/>

</xml_diff>